<commit_message>
Updated Skills, Works, And Assets
</commit_message>
<xml_diff>
--- a/public/assets/docs/resume-chua-ms-word-2024.docx
+++ b/public/assets/docs/resume-chua-ms-word-2024.docx
@@ -1043,12 +1043,38 @@
           <w:p/>
           <w:p>
             <w:r>
-              <w:t>Angular.js – since January 2024</w:t>
+              <w:t>Angular.js</w:t>
+            </w:r>
+            <w:r>
+              <w:t>, WIX</w:t>
+            </w:r>
+            <w:r>
+              <w:t xml:space="preserve"> – since January 2024</w:t>
             </w:r>
           </w:p>
           <w:p/>
           <w:p>
             <w:r>
+              <w:t>Shopify, WordP</w:t>
+            </w:r>
+            <w:bookmarkStart w:id="0" w:name="_GoBack"/>
+            <w:bookmarkEnd w:id="0"/>
+            <w:r>
+              <w:t>ress</w:t>
+            </w:r>
+            <w:r>
+              <w:t xml:space="preserve"> – since </w:t>
+            </w:r>
+            <w:r>
+              <w:t>February</w:t>
+            </w:r>
+            <w:r>
+              <w:t xml:space="preserve"> 2024</w:t>
+            </w:r>
+          </w:p>
+          <w:p/>
+          <w:p>
+            <w:r>
               <w:t xml:space="preserve">Others: Tailwind, </w:t>
             </w:r>
             <w:proofErr w:type="spellStart"/>
@@ -1057,7 +1083,6 @@
             </w:r>
             <w:proofErr w:type="spellEnd"/>
           </w:p>
-          <w:p/>
           <w:p>
             <w:pPr>
               <w:rPr>
@@ -1166,7 +1191,6 @@
               <w:t>, SAP</w:t>
             </w:r>
           </w:p>
-          <w:p/>
           <w:p>
             <w:pPr>
               <w:rPr>
@@ -2191,12 +2215,7 @@
         <w:jc w:val="center"/>
       </w:pPr>
       <w:r>
-        <w:t>Apply my expertise and experience in a new professional setting and apply my abilities to help the company reach its development objective</w:t>
-      </w:r>
-      <w:bookmarkStart w:id="0" w:name="_GoBack"/>
-      <w:bookmarkEnd w:id="0"/>
-      <w:r>
-        <w:t>.</w:t>
+        <w:t>Apply my expertise and experience in a new professional setting and apply my abilities to help the company reach its development objective.</w:t>
       </w:r>
     </w:p>
     <w:p/>
@@ -2224,6 +2243,9 @@
         <w:t>Mid Level</w:t>
       </w:r>
       <w:proofErr w:type="spellEnd"/>
+      <w:r>
+        <w:t xml:space="preserve"> or</w:t>
+      </w:r>
     </w:p>
     <w:p>
       <w:pPr>
@@ -2236,6 +2258,9 @@
       <w:r>
         <w:t>Backend Developer – Junior Level</w:t>
       </w:r>
+      <w:r>
+        <w:t xml:space="preserve"> or</w:t>
+      </w:r>
     </w:p>
     <w:p>
       <w:pPr>
@@ -2253,6 +2278,9 @@
         <w:t>Mid Level</w:t>
       </w:r>
       <w:proofErr w:type="spellEnd"/>
+      <w:r>
+        <w:t xml:space="preserve"> or</w:t>
+      </w:r>
     </w:p>
     <w:p/>
     <w:p>
@@ -2279,7 +2307,16 @@
       </w:r>
       <w:proofErr w:type="gramStart"/>
       <w:r>
-        <w:t>1-2 day</w:t>
+        <w:t>2</w:t>
+      </w:r>
+      <w:r>
+        <w:t>-</w:t>
+      </w:r>
+      <w:r>
+        <w:t>3</w:t>
+      </w:r>
+      <w:r>
+        <w:t xml:space="preserve"> day</w:t>
       </w:r>
       <w:proofErr w:type="gramEnd"/>
       <w:r>
@@ -2295,15 +2332,25 @@
         </w:numPr>
       </w:pPr>
       <w:r>
-        <w:t xml:space="preserve">Able to start </w:t>
-      </w:r>
-      <w:proofErr w:type="gramStart"/>
-      <w:r>
-        <w:t>1 week</w:t>
-      </w:r>
-      <w:proofErr w:type="gramEnd"/>
-      <w:r>
-        <w:t xml:space="preserve"> notice</w:t>
+        <w:t>Able to start immediately for work from home setup</w:t>
+      </w:r>
+    </w:p>
+    <w:p>
+      <w:pPr>
+        <w:pStyle w:val="ListParagraph"/>
+        <w:numPr>
+          <w:ilvl w:val="0"/>
+          <w:numId w:val="3"/>
+        </w:numPr>
+      </w:pPr>
+      <w:r>
+        <w:t>Able to start 1 week notice</w:t>
+      </w:r>
+      <w:r>
+        <w:t xml:space="preserve"> hybrid</w:t>
+      </w:r>
+      <w:r>
+        <w:t xml:space="preserve"> setup</w:t>
       </w:r>
     </w:p>
     <w:p/>

</xml_diff>

<commit_message>
Updated Assets, Updated Contact Form
</commit_message>
<xml_diff>
--- a/public/assets/docs/resume-chua-ms-word-2024.docx
+++ b/public/assets/docs/resume-chua-ms-word-2024.docx
@@ -262,6 +262,8 @@
         <w:rPr>
           <w:rFonts w:ascii="Baskerville Old Face" w:hAnsi="Baskerville Old Face"/>
           <w:color w:val="2E74B5" w:themeColor="accent5" w:themeShade="BF"/>
+          <w:sz w:val="21"/>
+          <w:szCs w:val="21"/>
         </w:rPr>
       </w:pPr>
     </w:p>
@@ -330,13 +332,25 @@
             </w:tcBorders>
           </w:tcPr>
           <w:p>
-            <w:r>
+            <w:pPr>
+              <w:rPr>
+                <w:sz w:val="21"/>
+                <w:szCs w:val="21"/>
+              </w:rPr>
+            </w:pPr>
+            <w:r>
+              <w:rPr>
+                <w:sz w:val="21"/>
+                <w:szCs w:val="21"/>
+              </w:rPr>
               <w:t xml:space="preserve">Gmail: </w:t>
             </w:r>
             <w:hyperlink r:id="rId6" w:history="1">
               <w:r>
                 <w:rPr>
                   <w:rStyle w:val="Hyperlink"/>
+                  <w:sz w:val="21"/>
+                  <w:szCs w:val="21"/>
                 </w:rPr>
                 <w:t>charlessbonnchua@gmail.com</w:t>
               </w:r>
@@ -346,11 +360,15 @@
             <w:pPr>
               <w:rPr>
                 <w:rFonts w:cstheme="minorHAnsi"/>
+                <w:sz w:val="21"/>
+                <w:szCs w:val="21"/>
               </w:rPr>
             </w:pPr>
             <w:r>
               <w:rPr>
                 <w:rFonts w:cstheme="minorHAnsi"/>
+                <w:sz w:val="21"/>
+                <w:szCs w:val="21"/>
               </w:rPr>
               <w:t xml:space="preserve">Or Send a message </w:t>
             </w:r>
@@ -359,6 +377,8 @@
                 <w:rPr>
                   <w:rStyle w:val="Hyperlink"/>
                   <w:rFonts w:cstheme="minorHAnsi"/>
+                  <w:sz w:val="21"/>
+                  <w:szCs w:val="21"/>
                 </w:rPr>
                 <w:t>here</w:t>
               </w:r>
@@ -380,9 +400,15 @@
               <w:rPr>
                 <w:rFonts w:ascii="Baskerville Old Face" w:hAnsi="Baskerville Old Face"/>
                 <w:color w:val="2E74B5" w:themeColor="accent5" w:themeShade="BF"/>
-              </w:rPr>
-            </w:pPr>
-            <w:r>
+                <w:sz w:val="21"/>
+                <w:szCs w:val="21"/>
+              </w:rPr>
+            </w:pPr>
+            <w:r>
+              <w:rPr>
+                <w:sz w:val="21"/>
+                <w:szCs w:val="21"/>
+              </w:rPr>
               <w:t>LinkedIn: www.linkedin.com/in/charles-chua-12116122a</w:t>
             </w:r>
           </w:p>
@@ -398,11 +424,25 @@
             </w:tcBorders>
           </w:tcPr>
           <w:p>
-            <w:r>
+            <w:pPr>
+              <w:rPr>
+                <w:sz w:val="21"/>
+                <w:szCs w:val="21"/>
+              </w:rPr>
+            </w:pPr>
+            <w:r>
+              <w:rPr>
+                <w:sz w:val="21"/>
+                <w:szCs w:val="21"/>
+              </w:rPr>
               <w:t xml:space="preserve">Mobile </w:t>
             </w:r>
             <w:proofErr w:type="gramStart"/>
             <w:r>
+              <w:rPr>
+                <w:sz w:val="21"/>
+                <w:szCs w:val="21"/>
+              </w:rPr>
               <w:t>No :</w:t>
             </w:r>
             <w:proofErr w:type="gramEnd"/>
@@ -412,9 +452,15 @@
               <w:rPr>
                 <w:rFonts w:ascii="Baskerville Old Face" w:hAnsi="Baskerville Old Face"/>
                 <w:color w:val="2E74B5" w:themeColor="accent5" w:themeShade="BF"/>
-              </w:rPr>
-            </w:pPr>
-            <w:r>
+                <w:sz w:val="21"/>
+                <w:szCs w:val="21"/>
+              </w:rPr>
+            </w:pPr>
+            <w:r>
+              <w:rPr>
+                <w:sz w:val="21"/>
+                <w:szCs w:val="21"/>
+              </w:rPr>
               <w:t>TNT (+63) 948-3944-738</w:t>
             </w:r>
           </w:p>
@@ -480,9 +526,15 @@
               <w:rPr>
                 <w:rFonts w:ascii="Baskerville Old Face" w:hAnsi="Baskerville Old Face"/>
                 <w:color w:val="2E74B5" w:themeColor="accent5" w:themeShade="BF"/>
-              </w:rPr>
-            </w:pPr>
-            <w:r>
+                <w:sz w:val="21"/>
+                <w:szCs w:val="21"/>
+              </w:rPr>
+            </w:pPr>
+            <w:r>
+              <w:rPr>
+                <w:sz w:val="21"/>
+                <w:szCs w:val="21"/>
+              </w:rPr>
               <w:t>GitLab: https://gitlab.com/chuacharlesbon</w:t>
             </w:r>
           </w:p>
@@ -498,34 +550,69 @@
             </w:tcBorders>
           </w:tcPr>
           <w:p>
-            <w:r>
+            <w:pPr>
+              <w:rPr>
+                <w:sz w:val="21"/>
+                <w:szCs w:val="21"/>
+              </w:rPr>
+            </w:pPr>
+            <w:r>
+              <w:rPr>
+                <w:sz w:val="21"/>
+                <w:szCs w:val="21"/>
+              </w:rPr>
               <w:t>Portfolio:</w:t>
             </w:r>
           </w:p>
           <w:p>
+            <w:pPr>
+              <w:rPr>
+                <w:sz w:val="21"/>
+                <w:szCs w:val="21"/>
+              </w:rPr>
+            </w:pPr>
             <w:hyperlink r:id="rId8" w:history="1">
               <w:r>
                 <w:rPr>
                   <w:rStyle w:val="Hyperlink"/>
+                  <w:sz w:val="21"/>
+                  <w:szCs w:val="21"/>
                 </w:rPr>
                 <w:t>https://portfolio-chua-c.vercel.app/</w:t>
               </w:r>
             </w:hyperlink>
           </w:p>
-          <w:p/>
-          <w:p>
+          <w:p>
+            <w:pPr>
+              <w:rPr>
+                <w:sz w:val="21"/>
+                <w:szCs w:val="21"/>
+              </w:rPr>
+            </w:pPr>
+          </w:p>
+          <w:p>
+            <w:pPr>
+              <w:rPr>
+                <w:sz w:val="21"/>
+                <w:szCs w:val="21"/>
+              </w:rPr>
+            </w:pPr>
             <w:hyperlink r:id="rId9" w:history="1">
               <w:r>
                 <w:rPr>
                   <w:rStyle w:val="Hyperlink"/>
                   <w:rFonts w:ascii="Baskerville Old Face" w:hAnsi="Baskerville Old Face"/>
                   <w:color w:val="034990" w:themeColor="hyperlink" w:themeShade="BF"/>
+                  <w:sz w:val="21"/>
+                  <w:szCs w:val="21"/>
                 </w:rPr>
                 <w:t>h</w:t>
               </w:r>
               <w:r>
                 <w:rPr>
                   <w:rStyle w:val="Hyperlink"/>
+                  <w:sz w:val="21"/>
+                  <w:szCs w:val="21"/>
                 </w:rPr>
                 <w:t>ttps://chuacharlesbon.github.io/portfolio-chua</w:t>
               </w:r>
@@ -547,14 +634,24 @@
               <w:rPr>
                 <w:rFonts w:ascii="Baskerville Old Face" w:hAnsi="Baskerville Old Face"/>
                 <w:color w:val="2E74B5" w:themeColor="accent5" w:themeShade="BF"/>
+                <w:sz w:val="21"/>
+                <w:szCs w:val="21"/>
               </w:rPr>
             </w:pPr>
             <w:proofErr w:type="spellStart"/>
             <w:r>
+              <w:rPr>
+                <w:sz w:val="21"/>
+                <w:szCs w:val="21"/>
+              </w:rPr>
               <w:t>Github</w:t>
             </w:r>
             <w:proofErr w:type="spellEnd"/>
             <w:r>
+              <w:rPr>
+                <w:sz w:val="21"/>
+                <w:szCs w:val="21"/>
+              </w:rPr>
               <w:t>: https://github.com/chuacharlesbon</w:t>
             </w:r>
           </w:p>
@@ -566,7 +663,8 @@
         <w:rPr>
           <w:rFonts w:ascii="Baskerville Old Face" w:hAnsi="Baskerville Old Face"/>
           <w:color w:val="2E74B5" w:themeColor="accent5" w:themeShade="BF"/>
-          <w:sz w:val="28"/>
+          <w:sz w:val="21"/>
+          <w:szCs w:val="21"/>
         </w:rPr>
       </w:pPr>
     </w:p>
@@ -621,11 +719,15 @@
             <w:pPr>
               <w:rPr>
                 <w:b/>
+                <w:sz w:val="21"/>
+                <w:szCs w:val="21"/>
               </w:rPr>
             </w:pPr>
             <w:r>
               <w:rPr>
                 <w:b/>
+                <w:sz w:val="21"/>
+                <w:szCs w:val="21"/>
               </w:rPr>
               <w:t>Web/Mobile Developer</w:t>
             </w:r>
@@ -635,9 +737,15 @@
               <w:rPr>
                 <w:rFonts w:ascii="Baskerville Old Face" w:hAnsi="Baskerville Old Face"/>
                 <w:color w:val="2E74B5" w:themeColor="accent5" w:themeShade="BF"/>
-              </w:rPr>
-            </w:pPr>
-            <w:r>
+                <w:sz w:val="21"/>
+                <w:szCs w:val="21"/>
+              </w:rPr>
+            </w:pPr>
+            <w:r>
+              <w:rPr>
+                <w:sz w:val="21"/>
+                <w:szCs w:val="21"/>
+              </w:rPr>
               <w:t>(Full time)</w:t>
             </w:r>
           </w:p>
@@ -647,76 +755,201 @@
             <w:tcW w:w="6835" w:type="dxa"/>
           </w:tcPr>
           <w:p>
+            <w:pPr>
+              <w:rPr>
+                <w:sz w:val="21"/>
+                <w:szCs w:val="21"/>
+              </w:rPr>
+            </w:pPr>
             <w:proofErr w:type="spellStart"/>
             <w:r>
+              <w:rPr>
+                <w:sz w:val="21"/>
+                <w:szCs w:val="21"/>
+              </w:rPr>
               <w:t>Xtendly</w:t>
             </w:r>
             <w:proofErr w:type="spellEnd"/>
             <w:r>
+              <w:rPr>
+                <w:sz w:val="21"/>
+                <w:szCs w:val="21"/>
+              </w:rPr>
               <w:t xml:space="preserve"> Philippines Inc. </w:t>
             </w:r>
           </w:p>
           <w:p>
-            <w:r>
+            <w:pPr>
+              <w:rPr>
+                <w:sz w:val="21"/>
+                <w:szCs w:val="21"/>
+              </w:rPr>
+            </w:pPr>
+            <w:r>
+              <w:rPr>
+                <w:sz w:val="21"/>
+                <w:szCs w:val="21"/>
+              </w:rPr>
               <w:t>(Since May 2022 – December 2023)</w:t>
             </w:r>
           </w:p>
           <w:p>
-            <w:r>
+            <w:pPr>
+              <w:rPr>
+                <w:sz w:val="21"/>
+                <w:szCs w:val="21"/>
+              </w:rPr>
+            </w:pPr>
+            <w:r>
+              <w:rPr>
+                <w:sz w:val="21"/>
+                <w:szCs w:val="21"/>
+              </w:rPr>
               <w:t xml:space="preserve">- 1 year and 7 months </w:t>
             </w:r>
             <w:r>
+              <w:rPr>
+                <w:sz w:val="21"/>
+                <w:szCs w:val="21"/>
+              </w:rPr>
               <w:t>p</w:t>
             </w:r>
             <w:r>
+              <w:rPr>
+                <w:sz w:val="21"/>
+                <w:szCs w:val="21"/>
+              </w:rPr>
               <w:t>rofessional experience in web and mobile development working with ecommerce, admin systems, marketing sites, and affiliate web apps</w:t>
             </w:r>
           </w:p>
-          <w:p/>
-          <w:p>
-            <w:r>
+          <w:p>
+            <w:pPr>
+              <w:rPr>
+                <w:sz w:val="21"/>
+                <w:szCs w:val="21"/>
+              </w:rPr>
+            </w:pPr>
+          </w:p>
+          <w:p>
+            <w:pPr>
+              <w:rPr>
+                <w:sz w:val="21"/>
+                <w:szCs w:val="21"/>
+              </w:rPr>
+            </w:pPr>
+            <w:r>
+              <w:rPr>
+                <w:sz w:val="21"/>
+                <w:szCs w:val="21"/>
+              </w:rPr>
               <w:t xml:space="preserve">- </w:t>
             </w:r>
             <w:r>
+              <w:rPr>
+                <w:sz w:val="21"/>
+                <w:szCs w:val="21"/>
+              </w:rPr>
               <w:t>Developed projects</w:t>
             </w:r>
             <w:r>
+              <w:rPr>
+                <w:sz w:val="21"/>
+                <w:szCs w:val="21"/>
+              </w:rPr>
               <w:t xml:space="preserve"> with React.js, and Flutter for web apps</w:t>
             </w:r>
             <w:r>
+              <w:rPr>
+                <w:sz w:val="21"/>
+                <w:szCs w:val="21"/>
+              </w:rPr>
               <w:t>, provided small trainings and consultations to team members</w:t>
             </w:r>
             <w:r>
+              <w:rPr>
+                <w:sz w:val="21"/>
+                <w:szCs w:val="21"/>
+              </w:rPr>
               <w:t xml:space="preserve"> and supervisors</w:t>
             </w:r>
           </w:p>
           <w:p>
-            <w:r>
+            <w:pPr>
+              <w:rPr>
+                <w:sz w:val="21"/>
+                <w:szCs w:val="21"/>
+              </w:rPr>
+            </w:pPr>
+            <w:r>
+              <w:rPr>
+                <w:sz w:val="21"/>
+                <w:szCs w:val="21"/>
+              </w:rPr>
               <w:t xml:space="preserve">- </w:t>
             </w:r>
             <w:r>
+              <w:rPr>
+                <w:sz w:val="21"/>
+                <w:szCs w:val="21"/>
+              </w:rPr>
               <w:t>Developed projects</w:t>
             </w:r>
             <w:r>
+              <w:rPr>
+                <w:sz w:val="21"/>
+                <w:szCs w:val="21"/>
+              </w:rPr>
               <w:t xml:space="preserve"> with Flutter for mobile apps</w:t>
             </w:r>
             <w:r>
+              <w:rPr>
+                <w:sz w:val="21"/>
+                <w:szCs w:val="21"/>
+              </w:rPr>
               <w:t>, collaborated with clients and provided multiple and alternative digital solutions</w:t>
             </w:r>
           </w:p>
           <w:p>
-            <w:r>
+            <w:pPr>
+              <w:rPr>
+                <w:sz w:val="21"/>
+                <w:szCs w:val="21"/>
+              </w:rPr>
+            </w:pPr>
+            <w:r>
+              <w:rPr>
+                <w:sz w:val="21"/>
+                <w:szCs w:val="21"/>
+              </w:rPr>
               <w:t xml:space="preserve">- </w:t>
             </w:r>
             <w:r>
+              <w:rPr>
+                <w:sz w:val="21"/>
+                <w:szCs w:val="21"/>
+              </w:rPr>
               <w:t xml:space="preserve">Performed setup and configurations in </w:t>
             </w:r>
             <w:r>
+              <w:rPr>
+                <w:sz w:val="21"/>
+                <w:szCs w:val="21"/>
+              </w:rPr>
               <w:t>Firebase, GCP, App Store</w:t>
             </w:r>
           </w:p>
           <w:p>
-            <w:r>
+            <w:pPr>
+              <w:rPr>
+                <w:sz w:val="21"/>
+                <w:szCs w:val="21"/>
+              </w:rPr>
+            </w:pPr>
+            <w:r>
+              <w:rPr>
+                <w:sz w:val="21"/>
+                <w:szCs w:val="21"/>
+              </w:rPr>
               <w:t>- Accomplished projects within (or earlier before) the set timelines</w:t>
             </w:r>
           </w:p>
@@ -725,21 +958,23 @@
               <w:rPr>
                 <w:rFonts w:ascii="Baskerville Old Face" w:hAnsi="Baskerville Old Face"/>
                 <w:color w:val="2E74B5" w:themeColor="accent5" w:themeShade="BF"/>
-              </w:rPr>
-            </w:pPr>
-            <w:r>
-              <w:t xml:space="preserve">- </w:t>
-            </w:r>
-            <w:r>
-              <w:t>See more:</w:t>
-            </w:r>
-            <w:r>
-              <w:t xml:space="preserve"> </w:t>
+                <w:sz w:val="21"/>
+                <w:szCs w:val="21"/>
+              </w:rPr>
+            </w:pPr>
+            <w:r>
+              <w:rPr>
+                <w:sz w:val="21"/>
+                <w:szCs w:val="21"/>
+              </w:rPr>
+              <w:t xml:space="preserve">- See more: </w:t>
             </w:r>
             <w:hyperlink r:id="rId10" w:history="1">
               <w:r>
                 <w:rPr>
                   <w:rStyle w:val="Hyperlink"/>
+                  <w:sz w:val="21"/>
+                  <w:szCs w:val="21"/>
                 </w:rPr>
                 <w:t>Experience</w:t>
               </w:r>
@@ -750,6 +985,8 @@
               <w:rPr>
                 <w:rFonts w:ascii="Baskerville Old Face" w:hAnsi="Baskerville Old Face"/>
                 <w:color w:val="2E74B5" w:themeColor="accent5" w:themeShade="BF"/>
+                <w:sz w:val="21"/>
+                <w:szCs w:val="21"/>
               </w:rPr>
             </w:pPr>
           </w:p>
@@ -767,11 +1004,15 @@
             <w:pPr>
               <w:rPr>
                 <w:b/>
+                <w:sz w:val="21"/>
+                <w:szCs w:val="21"/>
               </w:rPr>
             </w:pPr>
             <w:r>
               <w:rPr>
                 <w:b/>
+                <w:sz w:val="21"/>
+                <w:szCs w:val="21"/>
               </w:rPr>
               <w:t>Consultant</w:t>
             </w:r>
@@ -781,9 +1022,15 @@
               <w:rPr>
                 <w:rFonts w:ascii="Baskerville Old Face" w:hAnsi="Baskerville Old Face"/>
                 <w:color w:val="2E74B5" w:themeColor="accent5" w:themeShade="BF"/>
-              </w:rPr>
-            </w:pPr>
-            <w:r>
+                <w:sz w:val="21"/>
+                <w:szCs w:val="21"/>
+              </w:rPr>
+            </w:pPr>
+            <w:r>
+              <w:rPr>
+                <w:sz w:val="21"/>
+                <w:szCs w:val="21"/>
+              </w:rPr>
               <w:t>(Part time)</w:t>
             </w:r>
           </w:p>
@@ -793,27 +1040,71 @@
             <w:tcW w:w="6835" w:type="dxa"/>
           </w:tcPr>
           <w:p>
+            <w:pPr>
+              <w:rPr>
+                <w:sz w:val="21"/>
+                <w:szCs w:val="21"/>
+              </w:rPr>
+            </w:pPr>
             <w:proofErr w:type="spellStart"/>
             <w:r>
+              <w:rPr>
+                <w:sz w:val="21"/>
+                <w:szCs w:val="21"/>
+              </w:rPr>
               <w:t>Vontos</w:t>
             </w:r>
             <w:proofErr w:type="spellEnd"/>
             <w:r>
+              <w:rPr>
+                <w:sz w:val="21"/>
+                <w:szCs w:val="21"/>
+              </w:rPr>
               <w:t xml:space="preserve"> Technologies</w:t>
             </w:r>
           </w:p>
           <w:p>
-            <w:r>
+            <w:pPr>
+              <w:rPr>
+                <w:sz w:val="21"/>
+                <w:szCs w:val="21"/>
+              </w:rPr>
+            </w:pPr>
+            <w:r>
+              <w:rPr>
+                <w:sz w:val="21"/>
+                <w:szCs w:val="21"/>
+              </w:rPr>
               <w:t>(Since July 2023)</w:t>
             </w:r>
           </w:p>
           <w:p>
-            <w:r>
+            <w:pPr>
+              <w:rPr>
+                <w:sz w:val="21"/>
+                <w:szCs w:val="21"/>
+              </w:rPr>
+            </w:pPr>
+            <w:r>
+              <w:rPr>
+                <w:sz w:val="21"/>
+                <w:szCs w:val="21"/>
+              </w:rPr>
               <w:t>- Consultations with web and mobile developers aid in achieving the projects' digital objectives</w:t>
             </w:r>
           </w:p>
           <w:p>
-            <w:r>
+            <w:pPr>
+              <w:rPr>
+                <w:sz w:val="21"/>
+                <w:szCs w:val="21"/>
+              </w:rPr>
+            </w:pPr>
+            <w:r>
+              <w:rPr>
+                <w:sz w:val="21"/>
+                <w:szCs w:val="21"/>
+              </w:rPr>
               <w:t>- Work independently or as part of a team, able to provide low-level technical documentations</w:t>
             </w:r>
           </w:p>
@@ -822,21 +1113,23 @@
               <w:rPr>
                 <w:rFonts w:ascii="Baskerville Old Face" w:hAnsi="Baskerville Old Face"/>
                 <w:color w:val="2E74B5" w:themeColor="accent5" w:themeShade="BF"/>
-              </w:rPr>
-            </w:pPr>
-            <w:r>
-              <w:t xml:space="preserve">- </w:t>
-            </w:r>
-            <w:r>
-              <w:t>See more:</w:t>
-            </w:r>
-            <w:r>
-              <w:t xml:space="preserve"> </w:t>
+                <w:sz w:val="21"/>
+                <w:szCs w:val="21"/>
+              </w:rPr>
+            </w:pPr>
+            <w:r>
+              <w:rPr>
+                <w:sz w:val="21"/>
+                <w:szCs w:val="21"/>
+              </w:rPr>
+              <w:t xml:space="preserve">- See more: </w:t>
             </w:r>
             <w:hyperlink r:id="rId11" w:history="1">
               <w:r>
                 <w:rPr>
                   <w:rStyle w:val="Hyperlink"/>
+                  <w:sz w:val="21"/>
+                  <w:szCs w:val="21"/>
                 </w:rPr>
                 <w:t>Experience</w:t>
               </w:r>
@@ -847,6 +1140,8 @@
               <w:rPr>
                 <w:rFonts w:ascii="Baskerville Old Face" w:hAnsi="Baskerville Old Face"/>
                 <w:color w:val="2E74B5" w:themeColor="accent5" w:themeShade="BF"/>
+                <w:sz w:val="21"/>
+                <w:szCs w:val="21"/>
               </w:rPr>
             </w:pPr>
           </w:p>
@@ -864,11 +1159,15 @@
             <w:pPr>
               <w:rPr>
                 <w:b/>
+                <w:sz w:val="21"/>
+                <w:szCs w:val="21"/>
               </w:rPr>
             </w:pPr>
             <w:r>
               <w:rPr>
                 <w:b/>
+                <w:sz w:val="21"/>
+                <w:szCs w:val="21"/>
               </w:rPr>
               <w:lastRenderedPageBreak/>
               <w:t>Contributions</w:t>
@@ -879,9 +1178,15 @@
               <w:rPr>
                 <w:rFonts w:ascii="Baskerville Old Face" w:hAnsi="Baskerville Old Face"/>
                 <w:color w:val="2E74B5" w:themeColor="accent5" w:themeShade="BF"/>
-              </w:rPr>
-            </w:pPr>
-            <w:r>
+                <w:sz w:val="21"/>
+                <w:szCs w:val="21"/>
+              </w:rPr>
+            </w:pPr>
+            <w:r>
+              <w:rPr>
+                <w:sz w:val="21"/>
+                <w:szCs w:val="21"/>
+              </w:rPr>
               <w:t>(Participated projects)</w:t>
             </w:r>
           </w:p>
@@ -891,57 +1196,116 @@
             <w:tcW w:w="6835" w:type="dxa"/>
           </w:tcPr>
           <w:p>
-            <w:r>
+            <w:pPr>
+              <w:rPr>
+                <w:sz w:val="21"/>
+                <w:szCs w:val="21"/>
+              </w:rPr>
+            </w:pPr>
+            <w:r>
+              <w:rPr>
+                <w:sz w:val="21"/>
+                <w:szCs w:val="21"/>
+              </w:rPr>
               <w:t xml:space="preserve">- </w:t>
             </w:r>
             <w:r>
+              <w:rPr>
+                <w:sz w:val="21"/>
+                <w:szCs w:val="21"/>
+              </w:rPr>
               <w:t xml:space="preserve">Okada Mobile App, </w:t>
             </w:r>
             <w:proofErr w:type="spellStart"/>
             <w:r>
+              <w:rPr>
+                <w:sz w:val="21"/>
+                <w:szCs w:val="21"/>
+              </w:rPr>
               <w:t>Cebuana</w:t>
             </w:r>
             <w:proofErr w:type="spellEnd"/>
             <w:r>
+              <w:rPr>
+                <w:sz w:val="21"/>
+                <w:szCs w:val="21"/>
+              </w:rPr>
               <w:t xml:space="preserve"> Lhuillier, </w:t>
             </w:r>
             <w:proofErr w:type="spellStart"/>
             <w:r>
+              <w:rPr>
+                <w:sz w:val="21"/>
+                <w:szCs w:val="21"/>
+              </w:rPr>
               <w:t>Alajeras</w:t>
             </w:r>
             <w:proofErr w:type="spellEnd"/>
             <w:r>
+              <w:rPr>
+                <w:sz w:val="21"/>
+                <w:szCs w:val="21"/>
+              </w:rPr>
               <w:t xml:space="preserve">, Timberland Bike Park, </w:t>
             </w:r>
             <w:proofErr w:type="spellStart"/>
             <w:r>
+              <w:rPr>
+                <w:sz w:val="21"/>
+                <w:szCs w:val="21"/>
+              </w:rPr>
               <w:t>Xffiliate</w:t>
             </w:r>
             <w:proofErr w:type="spellEnd"/>
             <w:r>
+              <w:rPr>
+                <w:sz w:val="21"/>
+                <w:szCs w:val="21"/>
+              </w:rPr>
               <w:t xml:space="preserve"> App, Guam Power Authority</w:t>
             </w:r>
             <w:r>
+              <w:rPr>
+                <w:sz w:val="21"/>
+                <w:szCs w:val="21"/>
+              </w:rPr>
               <w:t>, and more.</w:t>
             </w:r>
           </w:p>
           <w:p>
-            <w:r>
+            <w:pPr>
+              <w:rPr>
+                <w:sz w:val="21"/>
+                <w:szCs w:val="21"/>
+              </w:rPr>
+            </w:pPr>
+            <w:r>
+              <w:rPr>
+                <w:sz w:val="21"/>
+                <w:szCs w:val="21"/>
+              </w:rPr>
               <w:t xml:space="preserve">- </w:t>
             </w:r>
             <w:r>
+              <w:rPr>
+                <w:sz w:val="21"/>
+                <w:szCs w:val="21"/>
+              </w:rPr>
               <w:t>See</w:t>
             </w:r>
             <w:r>
-              <w:t xml:space="preserve"> more:</w:t>
-            </w:r>
-            <w:r>
-              <w:t xml:space="preserve"> </w:t>
+              <w:rPr>
+                <w:sz w:val="21"/>
+                <w:szCs w:val="21"/>
+              </w:rPr>
+              <w:t xml:space="preserve"> more: </w:t>
             </w:r>
             <w:hyperlink r:id="rId12" w:history="1">
               <w:r>
                 <w:rPr>
                   <w:rStyle w:val="Hyperlink"/>
+                  <w:sz w:val="21"/>
+                  <w:szCs w:val="21"/>
                 </w:rPr>
                 <w:t>Works</w:t>
               </w:r>
@@ -961,11 +1325,15 @@
             <w:pPr>
               <w:rPr>
                 <w:b/>
+                <w:sz w:val="21"/>
+                <w:szCs w:val="21"/>
               </w:rPr>
             </w:pPr>
             <w:r>
               <w:rPr>
                 <w:b/>
+                <w:sz w:val="21"/>
+                <w:szCs w:val="21"/>
               </w:rPr>
               <w:t>Tech Stack</w:t>
             </w:r>
@@ -976,109 +1344,284 @@
             <w:tcW w:w="6835" w:type="dxa"/>
           </w:tcPr>
           <w:p>
-            <w:r>
+            <w:pPr>
+              <w:rPr>
+                <w:sz w:val="21"/>
+                <w:szCs w:val="21"/>
+              </w:rPr>
+            </w:pPr>
+            <w:r>
+              <w:rPr>
+                <w:sz w:val="21"/>
+                <w:szCs w:val="21"/>
+              </w:rPr>
               <w:t xml:space="preserve">HTML5, CSS3, </w:t>
             </w:r>
             <w:r>
+              <w:rPr>
+                <w:sz w:val="21"/>
+                <w:szCs w:val="21"/>
+              </w:rPr>
               <w:t>JavaScript</w:t>
             </w:r>
             <w:r>
+              <w:rPr>
+                <w:sz w:val="21"/>
+                <w:szCs w:val="21"/>
+              </w:rPr>
               <w:t>, ES6 – 2</w:t>
             </w:r>
             <w:r>
+              <w:rPr>
+                <w:sz w:val="21"/>
+                <w:szCs w:val="21"/>
+              </w:rPr>
               <w:t xml:space="preserve"> </w:t>
             </w:r>
             <w:r>
+              <w:rPr>
+                <w:sz w:val="21"/>
+                <w:szCs w:val="21"/>
+              </w:rPr>
               <w:t>years of experience</w:t>
             </w:r>
             <w:r>
+              <w:rPr>
+                <w:sz w:val="21"/>
+                <w:szCs w:val="21"/>
+              </w:rPr>
               <w:t xml:space="preserve"> in web development</w:t>
             </w:r>
             <w:r>
+              <w:rPr>
+                <w:sz w:val="21"/>
+                <w:szCs w:val="21"/>
+              </w:rPr>
               <w:t xml:space="preserve"> since January 2022</w:t>
             </w:r>
           </w:p>
-          <w:p/>
-          <w:p>
-            <w:r>
+          <w:p>
+            <w:pPr>
+              <w:rPr>
+                <w:sz w:val="21"/>
+                <w:szCs w:val="21"/>
+              </w:rPr>
+            </w:pPr>
+          </w:p>
+          <w:p>
+            <w:pPr>
+              <w:rPr>
+                <w:sz w:val="21"/>
+                <w:szCs w:val="21"/>
+              </w:rPr>
+            </w:pPr>
+            <w:r>
+              <w:rPr>
+                <w:sz w:val="21"/>
+                <w:szCs w:val="21"/>
+              </w:rPr>
               <w:t>React.js, Node.js, Express.js, MongoDB</w:t>
             </w:r>
             <w:r>
+              <w:rPr>
+                <w:sz w:val="21"/>
+                <w:szCs w:val="21"/>
+              </w:rPr>
               <w:t>, Bootstrap, Rest API</w:t>
             </w:r>
             <w:r>
+              <w:rPr>
+                <w:sz w:val="21"/>
+                <w:szCs w:val="21"/>
+              </w:rPr>
               <w:t xml:space="preserve"> – 1</w:t>
             </w:r>
             <w:r>
+              <w:rPr>
+                <w:sz w:val="21"/>
+                <w:szCs w:val="21"/>
+              </w:rPr>
               <w:t xml:space="preserve"> </w:t>
             </w:r>
             <w:r>
+              <w:rPr>
+                <w:sz w:val="21"/>
+                <w:szCs w:val="21"/>
+              </w:rPr>
               <w:t xml:space="preserve">year and </w:t>
             </w:r>
             <w:r>
+              <w:rPr>
+                <w:sz w:val="21"/>
+                <w:szCs w:val="21"/>
+              </w:rPr>
               <w:t>10</w:t>
             </w:r>
             <w:r>
+              <w:rPr>
+                <w:sz w:val="21"/>
+                <w:szCs w:val="21"/>
+              </w:rPr>
               <w:t xml:space="preserve"> months experience since March 2022</w:t>
             </w:r>
           </w:p>
-          <w:p/>
-          <w:p>
-            <w:r>
+          <w:p>
+            <w:pPr>
+              <w:rPr>
+                <w:sz w:val="21"/>
+                <w:szCs w:val="21"/>
+              </w:rPr>
+            </w:pPr>
+          </w:p>
+          <w:p>
+            <w:pPr>
+              <w:rPr>
+                <w:sz w:val="21"/>
+                <w:szCs w:val="21"/>
+              </w:rPr>
+            </w:pPr>
+            <w:r>
+              <w:rPr>
+                <w:sz w:val="21"/>
+                <w:szCs w:val="21"/>
+              </w:rPr>
               <w:t>Basic PHP and Laravel – 1 year and 6 months experience since July 2022</w:t>
             </w:r>
           </w:p>
-          <w:p/>
-          <w:p>
-            <w:r>
+          <w:p>
+            <w:pPr>
+              <w:rPr>
+                <w:sz w:val="21"/>
+                <w:szCs w:val="21"/>
+              </w:rPr>
+            </w:pPr>
+          </w:p>
+          <w:p>
+            <w:pPr>
+              <w:rPr>
+                <w:sz w:val="21"/>
+                <w:szCs w:val="21"/>
+              </w:rPr>
+            </w:pPr>
+            <w:r>
+              <w:rPr>
+                <w:sz w:val="21"/>
+                <w:szCs w:val="21"/>
+              </w:rPr>
               <w:t>Flutter and Dart – 1 year and 3 months experience since October 2022</w:t>
             </w:r>
           </w:p>
-          <w:p/>
-          <w:p>
-            <w:r>
+          <w:p>
+            <w:pPr>
+              <w:rPr>
+                <w:sz w:val="21"/>
+                <w:szCs w:val="21"/>
+              </w:rPr>
+            </w:pPr>
+          </w:p>
+          <w:p>
+            <w:pPr>
+              <w:rPr>
+                <w:sz w:val="21"/>
+                <w:szCs w:val="21"/>
+              </w:rPr>
+            </w:pPr>
+            <w:r>
+              <w:rPr>
+                <w:sz w:val="21"/>
+                <w:szCs w:val="21"/>
+              </w:rPr>
               <w:t>Next.js, ASP.NET Core MVC – 5 months experience since September 2023</w:t>
             </w:r>
           </w:p>
-          <w:p/>
-          <w:p>
-            <w:r>
+          <w:p>
+            <w:pPr>
+              <w:rPr>
+                <w:sz w:val="21"/>
+                <w:szCs w:val="21"/>
+              </w:rPr>
+            </w:pPr>
+          </w:p>
+          <w:p>
+            <w:pPr>
+              <w:rPr>
+                <w:sz w:val="21"/>
+                <w:szCs w:val="21"/>
+              </w:rPr>
+            </w:pPr>
+            <w:r>
+              <w:rPr>
+                <w:sz w:val="21"/>
+                <w:szCs w:val="21"/>
+              </w:rPr>
               <w:t>Angular.js</w:t>
             </w:r>
             <w:r>
+              <w:rPr>
+                <w:sz w:val="21"/>
+                <w:szCs w:val="21"/>
+              </w:rPr>
               <w:t>, WIX</w:t>
             </w:r>
             <w:r>
+              <w:rPr>
+                <w:sz w:val="21"/>
+                <w:szCs w:val="21"/>
+              </w:rPr>
               <w:t xml:space="preserve"> – since January 2024</w:t>
             </w:r>
           </w:p>
-          <w:p/>
-          <w:p>
-            <w:r>
-              <w:t>Shopify, WordP</w:t>
-            </w:r>
-            <w:bookmarkStart w:id="0" w:name="_GoBack"/>
-            <w:bookmarkEnd w:id="0"/>
-            <w:r>
-              <w:t>ress</w:t>
-            </w:r>
-            <w:r>
-              <w:t xml:space="preserve"> – since </w:t>
-            </w:r>
-            <w:r>
-              <w:t>February</w:t>
-            </w:r>
-            <w:r>
-              <w:t xml:space="preserve"> 2024</w:t>
-            </w:r>
-          </w:p>
-          <w:p/>
-          <w:p>
-            <w:r>
+          <w:p>
+            <w:pPr>
+              <w:rPr>
+                <w:sz w:val="21"/>
+                <w:szCs w:val="21"/>
+              </w:rPr>
+            </w:pPr>
+          </w:p>
+          <w:p>
+            <w:pPr>
+              <w:rPr>
+                <w:sz w:val="21"/>
+                <w:szCs w:val="21"/>
+              </w:rPr>
+            </w:pPr>
+            <w:r>
+              <w:rPr>
+                <w:sz w:val="21"/>
+                <w:szCs w:val="21"/>
+              </w:rPr>
+              <w:t>Shopify, WordPress – since February 2024</w:t>
+            </w:r>
+          </w:p>
+          <w:p>
+            <w:pPr>
+              <w:rPr>
+                <w:sz w:val="21"/>
+                <w:szCs w:val="21"/>
+              </w:rPr>
+            </w:pPr>
+          </w:p>
+          <w:p>
+            <w:pPr>
+              <w:rPr>
+                <w:sz w:val="21"/>
+                <w:szCs w:val="21"/>
+              </w:rPr>
+            </w:pPr>
+            <w:r>
+              <w:rPr>
+                <w:sz w:val="21"/>
+                <w:szCs w:val="21"/>
+              </w:rPr>
               <w:t xml:space="preserve">Others: Tailwind, </w:t>
             </w:r>
             <w:proofErr w:type="spellStart"/>
             <w:r>
+              <w:rPr>
+                <w:sz w:val="21"/>
+                <w:szCs w:val="21"/>
+              </w:rPr>
               <w:t>Figma</w:t>
             </w:r>
             <w:proofErr w:type="spellEnd"/>
@@ -1088,28 +1631,44 @@
               <w:rPr>
                 <w:rFonts w:ascii="Baskerville Old Face" w:hAnsi="Baskerville Old Face"/>
                 <w:color w:val="2E74B5" w:themeColor="accent5" w:themeShade="BF"/>
-              </w:rPr>
-            </w:pPr>
-            <w:r>
-              <w:t xml:space="preserve">- </w:t>
-            </w:r>
-            <w:r>
-              <w:t>See more:</w:t>
-            </w:r>
-            <w:r>
-              <w:t xml:space="preserve"> </w:t>
+                <w:sz w:val="21"/>
+                <w:szCs w:val="21"/>
+              </w:rPr>
+            </w:pPr>
+            <w:r>
+              <w:rPr>
+                <w:sz w:val="21"/>
+                <w:szCs w:val="21"/>
+              </w:rPr>
+              <w:t xml:space="preserve">- See more: </w:t>
             </w:r>
             <w:hyperlink r:id="rId13" w:history="1">
               <w:r>
                 <w:rPr>
                   <w:rStyle w:val="Hyperlink"/>
+                  <w:sz w:val="21"/>
+                  <w:szCs w:val="21"/>
                 </w:rPr>
                 <w:t>Skills</w:t>
               </w:r>
             </w:hyperlink>
           </w:p>
-          <w:p/>
-          <w:p/>
+          <w:p>
+            <w:pPr>
+              <w:rPr>
+                <w:sz w:val="21"/>
+                <w:szCs w:val="21"/>
+              </w:rPr>
+            </w:pPr>
+          </w:p>
+          <w:p>
+            <w:pPr>
+              <w:rPr>
+                <w:sz w:val="21"/>
+                <w:szCs w:val="21"/>
+              </w:rPr>
+            </w:pPr>
+          </w:p>
         </w:tc>
       </w:tr>
       <w:tr>
@@ -1124,11 +1683,15 @@
             <w:pPr>
               <w:rPr>
                 <w:b/>
+                <w:sz w:val="21"/>
+                <w:szCs w:val="21"/>
               </w:rPr>
             </w:pPr>
             <w:r>
               <w:rPr>
                 <w:b/>
+                <w:sz w:val="21"/>
+                <w:szCs w:val="21"/>
               </w:rPr>
               <w:t>Other related</w:t>
             </w:r>
@@ -1137,11 +1700,15 @@
             <w:pPr>
               <w:rPr>
                 <w:b/>
+                <w:sz w:val="21"/>
+                <w:szCs w:val="21"/>
               </w:rPr>
             </w:pPr>
             <w:r>
               <w:rPr>
                 <w:b/>
+                <w:sz w:val="21"/>
+                <w:szCs w:val="21"/>
               </w:rPr>
               <w:t>technologies</w:t>
             </w:r>
@@ -1152,42 +1719,114 @@
             <w:tcW w:w="6835" w:type="dxa"/>
           </w:tcPr>
           <w:p>
-            <w:r>
+            <w:pPr>
+              <w:rPr>
+                <w:sz w:val="21"/>
+                <w:szCs w:val="21"/>
+              </w:rPr>
+            </w:pPr>
+            <w:r>
+              <w:rPr>
+                <w:sz w:val="21"/>
+                <w:szCs w:val="21"/>
+              </w:rPr>
               <w:t xml:space="preserve">Postman, </w:t>
             </w:r>
             <w:r>
+              <w:rPr>
+                <w:sz w:val="21"/>
+                <w:szCs w:val="21"/>
+              </w:rPr>
               <w:t xml:space="preserve">Visual Studio, </w:t>
             </w:r>
             <w:r>
+              <w:rPr>
+                <w:sz w:val="21"/>
+                <w:szCs w:val="21"/>
+              </w:rPr>
               <w:t xml:space="preserve">VS Code, Sublime Text, </w:t>
             </w:r>
             <w:r>
+              <w:rPr>
+                <w:sz w:val="21"/>
+                <w:szCs w:val="21"/>
+              </w:rPr>
               <w:t xml:space="preserve">MongoDB, </w:t>
             </w:r>
             <w:proofErr w:type="spellStart"/>
             <w:r>
+              <w:rPr>
+                <w:sz w:val="21"/>
+                <w:szCs w:val="21"/>
+              </w:rPr>
               <w:t>Vercel</w:t>
             </w:r>
             <w:proofErr w:type="spellEnd"/>
             <w:r>
+              <w:rPr>
+                <w:sz w:val="21"/>
+                <w:szCs w:val="21"/>
+              </w:rPr>
               <w:t xml:space="preserve">, Heroku, </w:t>
             </w:r>
             <w:r>
+              <w:rPr>
+                <w:sz w:val="21"/>
+                <w:szCs w:val="21"/>
+              </w:rPr>
               <w:t>Git Bash and version management – 1 year and 10 months experience since March 2022</w:t>
             </w:r>
           </w:p>
-          <w:p/>
-          <w:p>
-            <w:r>
+          <w:p>
+            <w:pPr>
+              <w:rPr>
+                <w:sz w:val="21"/>
+                <w:szCs w:val="21"/>
+              </w:rPr>
+            </w:pPr>
+          </w:p>
+          <w:p>
+            <w:pPr>
+              <w:rPr>
+                <w:sz w:val="21"/>
+                <w:szCs w:val="21"/>
+              </w:rPr>
+            </w:pPr>
+            <w:r>
+              <w:rPr>
+                <w:sz w:val="21"/>
+                <w:szCs w:val="21"/>
+              </w:rPr>
               <w:t>Google Cloud Platform, Firebase, App Store, XCode – 6 months experience since July 2023</w:t>
             </w:r>
           </w:p>
-          <w:p/>
-          <w:p>
-            <w:r>
+          <w:p>
+            <w:pPr>
+              <w:rPr>
+                <w:sz w:val="21"/>
+                <w:szCs w:val="21"/>
+              </w:rPr>
+            </w:pPr>
+          </w:p>
+          <w:p>
+            <w:pPr>
+              <w:rPr>
+                <w:sz w:val="21"/>
+                <w:szCs w:val="21"/>
+              </w:rPr>
+            </w:pPr>
+            <w:r>
+              <w:rPr>
+                <w:sz w:val="21"/>
+                <w:szCs w:val="21"/>
+              </w:rPr>
               <w:t>Others: Android Studio, Docker</w:t>
             </w:r>
             <w:r>
+              <w:rPr>
+                <w:sz w:val="21"/>
+                <w:szCs w:val="21"/>
+              </w:rPr>
               <w:t>, SAP</w:t>
             </w:r>
           </w:p>
@@ -1196,21 +1835,23 @@
               <w:rPr>
                 <w:rFonts w:ascii="Baskerville Old Face" w:hAnsi="Baskerville Old Face"/>
                 <w:color w:val="2E74B5" w:themeColor="accent5" w:themeShade="BF"/>
-              </w:rPr>
-            </w:pPr>
-            <w:r>
-              <w:t xml:space="preserve">- </w:t>
-            </w:r>
-            <w:r>
-              <w:t>See more:</w:t>
-            </w:r>
-            <w:r>
-              <w:t xml:space="preserve"> </w:t>
+                <w:sz w:val="21"/>
+                <w:szCs w:val="21"/>
+              </w:rPr>
+            </w:pPr>
+            <w:r>
+              <w:rPr>
+                <w:sz w:val="21"/>
+                <w:szCs w:val="21"/>
+              </w:rPr>
+              <w:t xml:space="preserve">- See more: </w:t>
             </w:r>
             <w:hyperlink r:id="rId14" w:history="1">
               <w:r>
                 <w:rPr>
                   <w:rStyle w:val="Hyperlink"/>
+                  <w:sz w:val="21"/>
+                  <w:szCs w:val="21"/>
                 </w:rPr>
                 <w:t>Skills</w:t>
               </w:r>
@@ -1224,6 +1865,8 @@
         <w:rPr>
           <w:rFonts w:ascii="Baskerville Old Face" w:hAnsi="Baskerville Old Face"/>
           <w:color w:val="2E74B5" w:themeColor="accent5" w:themeShade="BF"/>
+          <w:sz w:val="21"/>
+          <w:szCs w:val="21"/>
         </w:rPr>
       </w:pPr>
     </w:p>
@@ -1282,8 +1925,16 @@
                 <w:ilvl w:val="0"/>
                 <w:numId w:val="1"/>
               </w:numPr>
-            </w:pPr>
-            <w:r>
+              <w:rPr>
+                <w:sz w:val="21"/>
+                <w:szCs w:val="21"/>
+              </w:rPr>
+            </w:pPr>
+            <w:r>
+              <w:rPr>
+                <w:sz w:val="21"/>
+                <w:szCs w:val="21"/>
+              </w:rPr>
               <w:t>Quantitative reasoning</w:t>
             </w:r>
           </w:p>
@@ -1294,8 +1945,16 @@
                 <w:ilvl w:val="0"/>
                 <w:numId w:val="1"/>
               </w:numPr>
-            </w:pPr>
-            <w:r>
+              <w:rPr>
+                <w:sz w:val="21"/>
+                <w:szCs w:val="21"/>
+              </w:rPr>
+            </w:pPr>
+            <w:r>
+              <w:rPr>
+                <w:sz w:val="21"/>
+                <w:szCs w:val="21"/>
+              </w:rPr>
               <w:t>Critical thinking</w:t>
             </w:r>
           </w:p>
@@ -1306,8 +1965,16 @@
                 <w:ilvl w:val="0"/>
                 <w:numId w:val="1"/>
               </w:numPr>
-            </w:pPr>
-            <w:r>
+              <w:rPr>
+                <w:sz w:val="21"/>
+                <w:szCs w:val="21"/>
+              </w:rPr>
+            </w:pPr>
+            <w:r>
+              <w:rPr>
+                <w:sz w:val="21"/>
+                <w:szCs w:val="21"/>
+              </w:rPr>
               <w:t>Attention to detail</w:t>
             </w:r>
           </w:p>
@@ -1318,8 +1985,16 @@
                 <w:ilvl w:val="0"/>
                 <w:numId w:val="1"/>
               </w:numPr>
-            </w:pPr>
-            <w:r>
+              <w:rPr>
+                <w:sz w:val="21"/>
+                <w:szCs w:val="21"/>
+              </w:rPr>
+            </w:pPr>
+            <w:r>
+              <w:rPr>
+                <w:sz w:val="21"/>
+                <w:szCs w:val="21"/>
+              </w:rPr>
               <w:t>Good English writing and comprehension</w:t>
             </w:r>
           </w:p>
@@ -1330,8 +2005,16 @@
                 <w:ilvl w:val="0"/>
                 <w:numId w:val="1"/>
               </w:numPr>
-            </w:pPr>
-            <w:r>
+              <w:rPr>
+                <w:sz w:val="21"/>
+                <w:szCs w:val="21"/>
+              </w:rPr>
+            </w:pPr>
+            <w:r>
+              <w:rPr>
+                <w:sz w:val="21"/>
+                <w:szCs w:val="21"/>
+              </w:rPr>
               <w:t>Analytical thinking</w:t>
             </w:r>
           </w:p>
@@ -1342,8 +2025,16 @@
                 <w:ilvl w:val="0"/>
                 <w:numId w:val="1"/>
               </w:numPr>
-            </w:pPr>
-            <w:r>
+              <w:rPr>
+                <w:sz w:val="21"/>
+                <w:szCs w:val="21"/>
+              </w:rPr>
+            </w:pPr>
+            <w:r>
+              <w:rPr>
+                <w:sz w:val="21"/>
+                <w:szCs w:val="21"/>
+              </w:rPr>
               <w:t>Quick Learner</w:t>
             </w:r>
           </w:p>
@@ -1359,8 +2050,16 @@
                 <w:ilvl w:val="0"/>
                 <w:numId w:val="1"/>
               </w:numPr>
-            </w:pPr>
-            <w:r>
+              <w:rPr>
+                <w:sz w:val="21"/>
+                <w:szCs w:val="21"/>
+              </w:rPr>
+            </w:pPr>
+            <w:r>
+              <w:rPr>
+                <w:sz w:val="21"/>
+                <w:szCs w:val="21"/>
+              </w:rPr>
               <w:t>Database Model</w:t>
             </w:r>
           </w:p>
@@ -1371,8 +2070,16 @@
                 <w:ilvl w:val="0"/>
                 <w:numId w:val="1"/>
               </w:numPr>
-            </w:pPr>
-            <w:r>
+              <w:rPr>
+                <w:sz w:val="21"/>
+                <w:szCs w:val="21"/>
+              </w:rPr>
+            </w:pPr>
+            <w:r>
+              <w:rPr>
+                <w:sz w:val="21"/>
+                <w:szCs w:val="21"/>
+              </w:rPr>
               <w:t>Website Design</w:t>
             </w:r>
           </w:p>
@@ -1383,8 +2090,16 @@
                 <w:ilvl w:val="0"/>
                 <w:numId w:val="1"/>
               </w:numPr>
-            </w:pPr>
-            <w:r>
+              <w:rPr>
+                <w:sz w:val="21"/>
+                <w:szCs w:val="21"/>
+              </w:rPr>
+            </w:pPr>
+            <w:r>
+              <w:rPr>
+                <w:sz w:val="21"/>
+                <w:szCs w:val="21"/>
+              </w:rPr>
               <w:t>Technical Writing</w:t>
             </w:r>
           </w:p>
@@ -1395,8 +2110,16 @@
                 <w:ilvl w:val="0"/>
                 <w:numId w:val="1"/>
               </w:numPr>
-            </w:pPr>
-            <w:r>
+              <w:rPr>
+                <w:sz w:val="21"/>
+                <w:szCs w:val="21"/>
+              </w:rPr>
+            </w:pPr>
+            <w:r>
+              <w:rPr>
+                <w:sz w:val="21"/>
+                <w:szCs w:val="21"/>
+              </w:rPr>
               <w:t>Coding and Programming</w:t>
             </w:r>
           </w:p>
@@ -1407,8 +2130,16 @@
                 <w:ilvl w:val="0"/>
                 <w:numId w:val="1"/>
               </w:numPr>
-            </w:pPr>
-            <w:r>
+              <w:rPr>
+                <w:sz w:val="21"/>
+                <w:szCs w:val="21"/>
+              </w:rPr>
+            </w:pPr>
+            <w:r>
+              <w:rPr>
+                <w:sz w:val="21"/>
+                <w:szCs w:val="21"/>
+              </w:rPr>
               <w:t>Server and Hosting</w:t>
             </w:r>
           </w:p>
@@ -1424,8 +2155,16 @@
                 <w:ilvl w:val="0"/>
                 <w:numId w:val="1"/>
               </w:numPr>
-            </w:pPr>
-            <w:r>
+              <w:rPr>
+                <w:sz w:val="21"/>
+                <w:szCs w:val="21"/>
+              </w:rPr>
+            </w:pPr>
+            <w:r>
+              <w:rPr>
+                <w:sz w:val="21"/>
+                <w:szCs w:val="21"/>
+              </w:rPr>
               <w:t>Front-End Web Development</w:t>
             </w:r>
           </w:p>
@@ -1436,8 +2175,16 @@
                 <w:ilvl w:val="0"/>
                 <w:numId w:val="1"/>
               </w:numPr>
-            </w:pPr>
-            <w:r>
+              <w:rPr>
+                <w:sz w:val="21"/>
+                <w:szCs w:val="21"/>
+              </w:rPr>
+            </w:pPr>
+            <w:r>
+              <w:rPr>
+                <w:sz w:val="21"/>
+                <w:szCs w:val="21"/>
+              </w:rPr>
               <w:t>Responsive Web Design</w:t>
             </w:r>
           </w:p>
@@ -1448,8 +2195,16 @@
                 <w:ilvl w:val="0"/>
                 <w:numId w:val="1"/>
               </w:numPr>
-            </w:pPr>
-            <w:r>
+              <w:rPr>
+                <w:sz w:val="21"/>
+                <w:szCs w:val="21"/>
+              </w:rPr>
+            </w:pPr>
+            <w:r>
+              <w:rPr>
+                <w:sz w:val="21"/>
+                <w:szCs w:val="21"/>
+              </w:rPr>
               <w:t>Database Design, NoSQL</w:t>
             </w:r>
           </w:p>
@@ -1460,8 +2215,16 @@
                 <w:ilvl w:val="0"/>
                 <w:numId w:val="1"/>
               </w:numPr>
-            </w:pPr>
-            <w:r>
+              <w:rPr>
+                <w:sz w:val="21"/>
+                <w:szCs w:val="21"/>
+              </w:rPr>
+            </w:pPr>
+            <w:r>
+              <w:rPr>
+                <w:sz w:val="21"/>
+                <w:szCs w:val="21"/>
+              </w:rPr>
               <w:t>Semantic HTML</w:t>
             </w:r>
           </w:p>
@@ -1472,8 +2235,16 @@
                 <w:ilvl w:val="0"/>
                 <w:numId w:val="1"/>
               </w:numPr>
-            </w:pPr>
-            <w:r>
+              <w:rPr>
+                <w:sz w:val="21"/>
+                <w:szCs w:val="21"/>
+              </w:rPr>
+            </w:pPr>
+            <w:r>
+              <w:rPr>
+                <w:sz w:val="21"/>
+                <w:szCs w:val="21"/>
+              </w:rPr>
               <w:t>Back-End Web Development</w:t>
             </w:r>
           </w:p>
@@ -1484,8 +2255,16 @@
                 <w:ilvl w:val="0"/>
                 <w:numId w:val="1"/>
               </w:numPr>
-            </w:pPr>
-            <w:r>
+              <w:rPr>
+                <w:sz w:val="21"/>
+                <w:szCs w:val="21"/>
+              </w:rPr>
+            </w:pPr>
+            <w:r>
+              <w:rPr>
+                <w:sz w:val="21"/>
+                <w:szCs w:val="21"/>
+              </w:rPr>
               <w:t>Mobile and Desktop App Development</w:t>
             </w:r>
           </w:p>
@@ -1694,17 +2473,47 @@
             <w:tcW w:w="2880" w:type="dxa"/>
           </w:tcPr>
           <w:p>
-            <w:r>
+            <w:pPr>
+              <w:rPr>
+                <w:sz w:val="21"/>
+                <w:szCs w:val="21"/>
+              </w:rPr>
+            </w:pPr>
+            <w:r>
+              <w:rPr>
+                <w:sz w:val="21"/>
+                <w:szCs w:val="21"/>
+              </w:rPr>
               <w:t>Tertiary:</w:t>
             </w:r>
           </w:p>
           <w:p>
-            <w:r>
+            <w:pPr>
+              <w:rPr>
+                <w:sz w:val="21"/>
+                <w:szCs w:val="21"/>
+              </w:rPr>
+            </w:pPr>
+            <w:r>
+              <w:rPr>
+                <w:sz w:val="21"/>
+                <w:szCs w:val="21"/>
+              </w:rPr>
               <w:t>Technological Institute of the Philippines – QC</w:t>
             </w:r>
           </w:p>
           <w:p>
-            <w:r>
+            <w:pPr>
+              <w:rPr>
+                <w:sz w:val="21"/>
+                <w:szCs w:val="21"/>
+              </w:rPr>
+            </w:pPr>
+            <w:r>
+              <w:rPr>
+                <w:sz w:val="21"/>
+                <w:szCs w:val="21"/>
+              </w:rPr>
               <w:t>2013 - 2019</w:t>
             </w:r>
           </w:p>
@@ -1714,16 +2523,43 @@
             <w:tcW w:w="5035" w:type="dxa"/>
           </w:tcPr>
           <w:p>
-            <w:r>
+            <w:pPr>
+              <w:rPr>
+                <w:sz w:val="21"/>
+                <w:szCs w:val="21"/>
+              </w:rPr>
+            </w:pPr>
+            <w:r>
+              <w:rPr>
+                <w:sz w:val="21"/>
+                <w:szCs w:val="21"/>
+              </w:rPr>
               <w:t>BS Civil Engineering</w:t>
             </w:r>
           </w:p>
           <w:p>
-            <w:r>
+            <w:pPr>
+              <w:rPr>
+                <w:sz w:val="21"/>
+                <w:szCs w:val="21"/>
+              </w:rPr>
+            </w:pPr>
+            <w:r>
+              <w:rPr>
+                <w:sz w:val="21"/>
+                <w:szCs w:val="21"/>
+              </w:rPr>
               <w:t>Dean's Lister</w:t>
             </w:r>
           </w:p>
-          <w:p/>
+          <w:p>
+            <w:pPr>
+              <w:rPr>
+                <w:sz w:val="21"/>
+                <w:szCs w:val="21"/>
+              </w:rPr>
+            </w:pPr>
+          </w:p>
         </w:tc>
       </w:tr>
       <w:tr>
@@ -1741,12 +2577,32 @@
             <w:tcW w:w="2880" w:type="dxa"/>
           </w:tcPr>
           <w:p>
-            <w:r>
+            <w:pPr>
+              <w:rPr>
+                <w:sz w:val="21"/>
+                <w:szCs w:val="21"/>
+              </w:rPr>
+            </w:pPr>
+            <w:r>
+              <w:rPr>
+                <w:sz w:val="21"/>
+                <w:szCs w:val="21"/>
+              </w:rPr>
               <w:t>Secondary: Saint Rita College Manila</w:t>
             </w:r>
           </w:p>
           <w:p>
-            <w:r>
+            <w:pPr>
+              <w:rPr>
+                <w:sz w:val="21"/>
+                <w:szCs w:val="21"/>
+              </w:rPr>
+            </w:pPr>
+            <w:r>
+              <w:rPr>
+                <w:sz w:val="21"/>
+                <w:szCs w:val="21"/>
+              </w:rPr>
               <w:t>2009 - 2013</w:t>
             </w:r>
           </w:p>
@@ -1756,22 +2612,62 @@
             <w:tcW w:w="5035" w:type="dxa"/>
           </w:tcPr>
           <w:p>
-            <w:r>
+            <w:pPr>
+              <w:rPr>
+                <w:sz w:val="21"/>
+                <w:szCs w:val="21"/>
+              </w:rPr>
+            </w:pPr>
+            <w:r>
+              <w:rPr>
+                <w:sz w:val="21"/>
+                <w:szCs w:val="21"/>
+              </w:rPr>
               <w:t>AWARDS: First Honorable Mention, SY 2012-2013</w:t>
             </w:r>
           </w:p>
           <w:p>
-            <w:r>
+            <w:pPr>
+              <w:rPr>
+                <w:sz w:val="21"/>
+                <w:szCs w:val="21"/>
+              </w:rPr>
+            </w:pPr>
+            <w:r>
+              <w:rPr>
+                <w:sz w:val="21"/>
+                <w:szCs w:val="21"/>
+              </w:rPr>
               <w:t>President of Academic Club - Local, (2010-2011)</w:t>
             </w:r>
           </w:p>
           <w:p>
-            <w:r>
+            <w:pPr>
+              <w:rPr>
+                <w:sz w:val="21"/>
+                <w:szCs w:val="21"/>
+              </w:rPr>
+            </w:pPr>
+            <w:r>
+              <w:rPr>
+                <w:sz w:val="21"/>
+                <w:szCs w:val="21"/>
+              </w:rPr>
               <w:t>Head of Disciplinary Branch of Supreme Student Council - Local, SY 2011-2012</w:t>
             </w:r>
           </w:p>
           <w:p>
-            <w:r>
+            <w:pPr>
+              <w:rPr>
+                <w:sz w:val="21"/>
+                <w:szCs w:val="21"/>
+              </w:rPr>
+            </w:pPr>
+            <w:r>
+              <w:rPr>
+                <w:sz w:val="21"/>
+                <w:szCs w:val="21"/>
+              </w:rPr>
               <w:t>Proofreader of School Publishing Department - Local, SY 2010-2011</w:t>
             </w:r>
           </w:p>
@@ -1827,41 +2723,99 @@
             <w:tcW w:w="4675" w:type="dxa"/>
           </w:tcPr>
           <w:p>
-            <w:r>
+            <w:pPr>
+              <w:rPr>
+                <w:sz w:val="21"/>
+                <w:szCs w:val="21"/>
+              </w:rPr>
+            </w:pPr>
+            <w:r>
+              <w:rPr>
+                <w:sz w:val="21"/>
+                <w:szCs w:val="21"/>
+              </w:rPr>
               <w:t xml:space="preserve">Riza Gonzales </w:t>
             </w:r>
             <w:proofErr w:type="gramStart"/>
             <w:r>
+              <w:rPr>
+                <w:sz w:val="21"/>
+                <w:szCs w:val="21"/>
+              </w:rPr>
               <w:t xml:space="preserve">( </w:t>
             </w:r>
             <w:proofErr w:type="spellStart"/>
             <w:r>
+              <w:rPr>
+                <w:sz w:val="21"/>
+                <w:szCs w:val="21"/>
+              </w:rPr>
               <w:t>Xtendly</w:t>
             </w:r>
             <w:proofErr w:type="spellEnd"/>
             <w:proofErr w:type="gramEnd"/>
             <w:r>
+              <w:rPr>
+                <w:sz w:val="21"/>
+                <w:szCs w:val="21"/>
+              </w:rPr>
               <w:t xml:space="preserve"> PH Inc.</w:t>
             </w:r>
             <w:r>
+              <w:rPr>
+                <w:sz w:val="21"/>
+                <w:szCs w:val="21"/>
+              </w:rPr>
               <w:t xml:space="preserve">, Acct </w:t>
             </w:r>
             <w:proofErr w:type="spellStart"/>
             <w:r>
+              <w:rPr>
+                <w:sz w:val="21"/>
+                <w:szCs w:val="21"/>
+              </w:rPr>
               <w:t>Mngr</w:t>
             </w:r>
             <w:proofErr w:type="spellEnd"/>
             <w:r>
+              <w:rPr>
+                <w:sz w:val="21"/>
+                <w:szCs w:val="21"/>
+              </w:rPr>
               <w:t xml:space="preserve"> )</w:t>
             </w:r>
           </w:p>
-          <w:p/>
-          <w:p>
-            <w:r>
+          <w:p>
+            <w:pPr>
+              <w:rPr>
+                <w:sz w:val="21"/>
+                <w:szCs w:val="21"/>
+              </w:rPr>
+            </w:pPr>
+          </w:p>
+          <w:p>
+            <w:pPr>
+              <w:rPr>
+                <w:sz w:val="21"/>
+                <w:szCs w:val="21"/>
+              </w:rPr>
+            </w:pPr>
+            <w:r>
+              <w:rPr>
+                <w:sz w:val="21"/>
+                <w:szCs w:val="21"/>
+              </w:rPr>
               <w:t>Contact number: 09176215824</w:t>
             </w:r>
           </w:p>
-          <w:p/>
+          <w:p>
+            <w:pPr>
+              <w:rPr>
+                <w:sz w:val="21"/>
+                <w:szCs w:val="21"/>
+              </w:rPr>
+            </w:pPr>
+          </w:p>
         </w:tc>
         <w:tc>
           <w:tcPr>
@@ -1906,57 +2860,127 @@
             <w:tcW w:w="4675" w:type="dxa"/>
           </w:tcPr>
           <w:p>
-            <w:r>
+            <w:pPr>
+              <w:rPr>
+                <w:sz w:val="21"/>
+                <w:szCs w:val="21"/>
+              </w:rPr>
+            </w:pPr>
+            <w:r>
+              <w:rPr>
+                <w:sz w:val="21"/>
+                <w:szCs w:val="21"/>
+              </w:rPr>
               <w:t xml:space="preserve">Jonas </w:t>
             </w:r>
             <w:proofErr w:type="spellStart"/>
             <w:r>
+              <w:rPr>
+                <w:sz w:val="21"/>
+                <w:szCs w:val="21"/>
+              </w:rPr>
               <w:t>Brillo</w:t>
             </w:r>
             <w:proofErr w:type="spellEnd"/>
             <w:r>
+              <w:rPr>
+                <w:sz w:val="21"/>
+                <w:szCs w:val="21"/>
+              </w:rPr>
               <w:t xml:space="preserve"> </w:t>
             </w:r>
             <w:proofErr w:type="gramStart"/>
             <w:r>
+              <w:rPr>
+                <w:sz w:val="21"/>
+                <w:szCs w:val="21"/>
+              </w:rPr>
               <w:t xml:space="preserve">( </w:t>
             </w:r>
             <w:proofErr w:type="spellStart"/>
             <w:r>
+              <w:rPr>
+                <w:sz w:val="21"/>
+                <w:szCs w:val="21"/>
+              </w:rPr>
               <w:t>Prosperna</w:t>
             </w:r>
             <w:proofErr w:type="spellEnd"/>
             <w:proofErr w:type="gramEnd"/>
             <w:r>
+              <w:rPr>
+                <w:sz w:val="21"/>
+                <w:szCs w:val="21"/>
+              </w:rPr>
               <w:t xml:space="preserve"> PH Inc.</w:t>
             </w:r>
             <w:r>
+              <w:rPr>
+                <w:sz w:val="21"/>
+                <w:szCs w:val="21"/>
+              </w:rPr>
               <w:t xml:space="preserve">, </w:t>
             </w:r>
             <w:proofErr w:type="spellStart"/>
             <w:r>
+              <w:rPr>
+                <w:sz w:val="21"/>
+                <w:szCs w:val="21"/>
+              </w:rPr>
               <w:t>Proj</w:t>
             </w:r>
             <w:proofErr w:type="spellEnd"/>
             <w:r>
+              <w:rPr>
+                <w:sz w:val="21"/>
+                <w:szCs w:val="21"/>
+              </w:rPr>
               <w:t xml:space="preserve"> </w:t>
             </w:r>
             <w:proofErr w:type="spellStart"/>
             <w:r>
+              <w:rPr>
+                <w:sz w:val="21"/>
+                <w:szCs w:val="21"/>
+              </w:rPr>
               <w:t>Mngr</w:t>
             </w:r>
             <w:proofErr w:type="spellEnd"/>
             <w:r>
+              <w:rPr>
+                <w:sz w:val="21"/>
+                <w:szCs w:val="21"/>
+              </w:rPr>
               <w:t xml:space="preserve"> )</w:t>
             </w:r>
           </w:p>
           <w:p>
-            <w:r>
+            <w:pPr>
+              <w:rPr>
+                <w:sz w:val="21"/>
+                <w:szCs w:val="21"/>
+              </w:rPr>
+            </w:pPr>
+            <w:r>
+              <w:rPr>
+                <w:sz w:val="21"/>
+                <w:szCs w:val="21"/>
+              </w:rPr>
               <w:t>jonas@prosperna.com</w:t>
             </w:r>
           </w:p>
           <w:p>
-            <w:r>
+            <w:pPr>
+              <w:rPr>
+                <w:sz w:val="21"/>
+                <w:szCs w:val="21"/>
+              </w:rPr>
+            </w:pPr>
+            <w:r>
+              <w:rPr>
+                <w:sz w:val="21"/>
+                <w:szCs w:val="21"/>
+              </w:rPr>
               <w:t>Contact number: 09435401346</w:t>
             </w:r>
           </w:p>
@@ -1974,7 +2998,8 @@
         <w:rPr>
           <w:rFonts w:ascii="Baskerville Old Face" w:hAnsi="Baskerville Old Face"/>
           <w:color w:val="2E74B5" w:themeColor="accent5" w:themeShade="BF"/>
-          <w:sz w:val="28"/>
+          <w:sz w:val="21"/>
+          <w:szCs w:val="21"/>
         </w:rPr>
       </w:pPr>
     </w:p>
@@ -2026,7 +3051,17 @@
             <w:tcW w:w="3145" w:type="dxa"/>
           </w:tcPr>
           <w:p>
-            <w:r>
+            <w:pPr>
+              <w:rPr>
+                <w:sz w:val="21"/>
+                <w:szCs w:val="21"/>
+              </w:rPr>
+            </w:pPr>
+            <w:r>
+              <w:rPr>
+                <w:sz w:val="21"/>
+                <w:szCs w:val="21"/>
+              </w:rPr>
               <w:t>Personal Details</w:t>
             </w:r>
           </w:p>
@@ -2036,48 +3071,124 @@
             <w:tcW w:w="6205" w:type="dxa"/>
           </w:tcPr>
           <w:p>
-            <w:r>
+            <w:pPr>
+              <w:rPr>
+                <w:sz w:val="21"/>
+                <w:szCs w:val="21"/>
+              </w:rPr>
+            </w:pPr>
+            <w:r>
+              <w:rPr>
+                <w:sz w:val="21"/>
+                <w:szCs w:val="21"/>
+              </w:rPr>
               <w:t xml:space="preserve">Full Name: Charles Bon </w:t>
             </w:r>
             <w:proofErr w:type="spellStart"/>
             <w:r>
+              <w:rPr>
+                <w:sz w:val="21"/>
+                <w:szCs w:val="21"/>
+              </w:rPr>
               <w:t>Lomboy</w:t>
             </w:r>
             <w:proofErr w:type="spellEnd"/>
             <w:r>
+              <w:rPr>
+                <w:sz w:val="21"/>
+                <w:szCs w:val="21"/>
+              </w:rPr>
               <w:t xml:space="preserve"> Chua</w:t>
             </w:r>
           </w:p>
           <w:p>
-            <w:r>
+            <w:pPr>
+              <w:rPr>
+                <w:sz w:val="21"/>
+                <w:szCs w:val="21"/>
+              </w:rPr>
+            </w:pPr>
+            <w:r>
+              <w:rPr>
+                <w:sz w:val="21"/>
+                <w:szCs w:val="21"/>
+              </w:rPr>
               <w:t>Address: Fairview, Quezon City, NCR, Philippines</w:t>
             </w:r>
           </w:p>
           <w:p>
-            <w:r>
+            <w:pPr>
+              <w:rPr>
+                <w:sz w:val="21"/>
+                <w:szCs w:val="21"/>
+              </w:rPr>
+            </w:pPr>
+            <w:r>
+              <w:rPr>
+                <w:sz w:val="21"/>
+                <w:szCs w:val="21"/>
+              </w:rPr>
               <w:t>Nationality: Filipino</w:t>
             </w:r>
           </w:p>
           <w:p>
-            <w:r>
+            <w:pPr>
+              <w:rPr>
+                <w:sz w:val="21"/>
+                <w:szCs w:val="21"/>
+              </w:rPr>
+            </w:pPr>
+            <w:r>
+              <w:rPr>
+                <w:sz w:val="21"/>
+                <w:szCs w:val="21"/>
+              </w:rPr>
               <w:t>Civil Status: Single</w:t>
             </w:r>
           </w:p>
           <w:p>
-            <w:r>
+            <w:pPr>
+              <w:rPr>
+                <w:sz w:val="21"/>
+                <w:szCs w:val="21"/>
+              </w:rPr>
+            </w:pPr>
+            <w:r>
+              <w:rPr>
+                <w:sz w:val="21"/>
+                <w:szCs w:val="21"/>
+              </w:rPr>
               <w:t xml:space="preserve">Age: 27 </w:t>
             </w:r>
             <w:proofErr w:type="spellStart"/>
             <w:r>
+              <w:rPr>
+                <w:sz w:val="21"/>
+                <w:szCs w:val="21"/>
+              </w:rPr>
               <w:t>yrs</w:t>
             </w:r>
             <w:proofErr w:type="spellEnd"/>
             <w:r>
+              <w:rPr>
+                <w:sz w:val="21"/>
+                <w:szCs w:val="21"/>
+              </w:rPr>
               <w:t xml:space="preserve"> old</w:t>
             </w:r>
           </w:p>
           <w:p>
-            <w:r>
+            <w:pPr>
+              <w:rPr>
+                <w:sz w:val="21"/>
+                <w:szCs w:val="21"/>
+              </w:rPr>
+            </w:pPr>
+            <w:r>
+              <w:rPr>
+                <w:sz w:val="21"/>
+                <w:szCs w:val="21"/>
+              </w:rPr>
               <w:t>Height: 5'8"</w:t>
             </w:r>
           </w:p>
@@ -2092,7 +3203,17 @@
             <w:tcW w:w="3145" w:type="dxa"/>
           </w:tcPr>
           <w:p>
-            <w:r>
+            <w:pPr>
+              <w:rPr>
+                <w:sz w:val="21"/>
+                <w:szCs w:val="21"/>
+              </w:rPr>
+            </w:pPr>
+            <w:r>
+              <w:rPr>
+                <w:sz w:val="21"/>
+                <w:szCs w:val="21"/>
+              </w:rPr>
               <w:t>Social Links and Contacts</w:t>
             </w:r>
           </w:p>
@@ -2102,51 +3223,107 @@
             <w:tcW w:w="6205" w:type="dxa"/>
           </w:tcPr>
           <w:p>
-            <w:r>
+            <w:pPr>
+              <w:rPr>
+                <w:sz w:val="21"/>
+                <w:szCs w:val="21"/>
+              </w:rPr>
+            </w:pPr>
+            <w:r>
+              <w:rPr>
+                <w:sz w:val="21"/>
+                <w:szCs w:val="21"/>
+              </w:rPr>
               <w:t xml:space="preserve">LinkedIn: </w:t>
             </w:r>
             <w:hyperlink r:id="rId17" w:history="1">
               <w:r>
                 <w:rPr>
                   <w:rStyle w:val="Hyperlink"/>
+                  <w:sz w:val="21"/>
+                  <w:szCs w:val="21"/>
                 </w:rPr>
                 <w:t>www.linkedin.com/in/charles-chua-12116122a</w:t>
               </w:r>
             </w:hyperlink>
           </w:p>
           <w:p>
-            <w:r>
+            <w:pPr>
+              <w:rPr>
+                <w:sz w:val="21"/>
+                <w:szCs w:val="21"/>
+              </w:rPr>
+            </w:pPr>
+            <w:r>
+              <w:rPr>
+                <w:sz w:val="21"/>
+                <w:szCs w:val="21"/>
+              </w:rPr>
               <w:t xml:space="preserve">GitHub: </w:t>
             </w:r>
             <w:hyperlink r:id="rId18" w:history="1">
               <w:r>
                 <w:rPr>
                   <w:rStyle w:val="Hyperlink"/>
+                  <w:sz w:val="21"/>
+                  <w:szCs w:val="21"/>
                 </w:rPr>
                 <w:t>https://github.com/chuacharlesbon</w:t>
               </w:r>
             </w:hyperlink>
           </w:p>
           <w:p>
-            <w:r>
+            <w:pPr>
+              <w:rPr>
+                <w:sz w:val="21"/>
+                <w:szCs w:val="21"/>
+              </w:rPr>
+            </w:pPr>
+            <w:r>
+              <w:rPr>
+                <w:sz w:val="21"/>
+                <w:szCs w:val="21"/>
+              </w:rPr>
               <w:t xml:space="preserve">GitLab: </w:t>
             </w:r>
             <w:hyperlink r:id="rId19" w:history="1">
               <w:r>
                 <w:rPr>
                   <w:rStyle w:val="Hyperlink"/>
+                  <w:sz w:val="21"/>
+                  <w:szCs w:val="21"/>
                 </w:rPr>
                 <w:t>https://gitlab.com/chuacharlesbon</w:t>
               </w:r>
             </w:hyperlink>
           </w:p>
           <w:p>
-            <w:r>
+            <w:pPr>
+              <w:rPr>
+                <w:sz w:val="21"/>
+                <w:szCs w:val="21"/>
+              </w:rPr>
+            </w:pPr>
+            <w:r>
+              <w:rPr>
+                <w:sz w:val="21"/>
+                <w:szCs w:val="21"/>
+              </w:rPr>
               <w:t>Contact: TNT (+63)948-3944-738, TNT (+63)912-8744-545</w:t>
             </w:r>
           </w:p>
           <w:p>
-            <w:r>
+            <w:pPr>
+              <w:rPr>
+                <w:sz w:val="21"/>
+                <w:szCs w:val="21"/>
+              </w:rPr>
+            </w:pPr>
+            <w:r>
+              <w:rPr>
+                <w:sz w:val="21"/>
+                <w:szCs w:val="21"/>
+              </w:rPr>
               <w:t>Email: chuacharlesbon@gmail.com</w:t>
             </w:r>
           </w:p>
@@ -2161,7 +3338,17 @@
             <w:tcW w:w="3145" w:type="dxa"/>
           </w:tcPr>
           <w:p>
-            <w:r>
+            <w:pPr>
+              <w:rPr>
+                <w:sz w:val="21"/>
+                <w:szCs w:val="21"/>
+              </w:rPr>
+            </w:pPr>
+            <w:r>
+              <w:rPr>
+                <w:sz w:val="21"/>
+                <w:szCs w:val="21"/>
+              </w:rPr>
               <w:t>Hobbies, Leisure</w:t>
             </w:r>
           </w:p>
@@ -2171,7 +3358,17 @@
             <w:tcW w:w="6205" w:type="dxa"/>
           </w:tcPr>
           <w:p>
-            <w:r>
+            <w:pPr>
+              <w:rPr>
+                <w:sz w:val="21"/>
+                <w:szCs w:val="21"/>
+              </w:rPr>
+            </w:pPr>
+            <w:r>
+              <w:rPr>
+                <w:sz w:val="21"/>
+                <w:szCs w:val="21"/>
+              </w:rPr>
               <w:t>Making digital illustrations, fan arts, Creating New/Innovated Sample and Personal Apps, Listening to Music</w:t>
             </w:r>
           </w:p>
@@ -2196,11 +3393,20 @@
     <w:p>
       <w:pPr>
         <w:jc w:val="center"/>
+        <w:rPr>
+          <w:sz w:val="21"/>
+          <w:szCs w:val="21"/>
+        </w:rPr>
       </w:pPr>
       <w:r>
         <w:br w:type="page"/>
       </w:r>
-      <w:r>
+      <w:bookmarkStart w:id="0" w:name="_GoBack"/>
+      <w:r>
+        <w:rPr>
+          <w:sz w:val="21"/>
+          <w:szCs w:val="21"/>
+        </w:rPr>
         <w:lastRenderedPageBreak/>
         <w:t>A competent and goal-oriented person who demonstrates the capacity to handle multiple responsibilities with diligence and a positive outlook.</w:t>
       </w:r>
@@ -2208,22 +3414,55 @@
     <w:p>
       <w:pPr>
         <w:jc w:val="center"/>
+        <w:rPr>
+          <w:sz w:val="21"/>
+          <w:szCs w:val="21"/>
+        </w:rPr>
       </w:pPr>
     </w:p>
     <w:p>
       <w:pPr>
         <w:jc w:val="center"/>
-      </w:pPr>
-      <w:r>
+        <w:rPr>
+          <w:sz w:val="21"/>
+          <w:szCs w:val="21"/>
+        </w:rPr>
+      </w:pPr>
+      <w:r>
+        <w:rPr>
+          <w:sz w:val="21"/>
+          <w:szCs w:val="21"/>
+        </w:rPr>
         <w:t>Apply my expertise and experience in a new professional setting and apply my abilities to help the company reach its development objective.</w:t>
       </w:r>
     </w:p>
-    <w:p/>
     <w:p>
-      <w:r>
+      <w:pPr>
+        <w:rPr>
+          <w:sz w:val="21"/>
+          <w:szCs w:val="21"/>
+        </w:rPr>
+      </w:pPr>
+    </w:p>
+    <w:p>
+      <w:pPr>
+        <w:rPr>
+          <w:sz w:val="21"/>
+          <w:szCs w:val="21"/>
+        </w:rPr>
+      </w:pPr>
+      <w:r>
+        <w:rPr>
+          <w:sz w:val="21"/>
+          <w:szCs w:val="21"/>
+        </w:rPr>
         <w:t xml:space="preserve">Applying for </w:t>
       </w:r>
       <w:r>
+        <w:rPr>
+          <w:sz w:val="21"/>
+          <w:szCs w:val="21"/>
+        </w:rPr>
         <w:t>Position as:</w:t>
       </w:r>
     </w:p>
@@ -2234,16 +3473,32 @@
           <w:ilvl w:val="0"/>
           <w:numId w:val="4"/>
         </w:numPr>
-      </w:pPr>
-      <w:r>
+        <w:rPr>
+          <w:sz w:val="21"/>
+          <w:szCs w:val="21"/>
+        </w:rPr>
+      </w:pPr>
+      <w:r>
+        <w:rPr>
+          <w:sz w:val="21"/>
+          <w:szCs w:val="21"/>
+        </w:rPr>
         <w:t>Frontend Developer – Junior/Lead /</w:t>
       </w:r>
       <w:proofErr w:type="spellStart"/>
       <w:r>
+        <w:rPr>
+          <w:sz w:val="21"/>
+          <w:szCs w:val="21"/>
+        </w:rPr>
         <w:t>Mid Level</w:t>
       </w:r>
       <w:proofErr w:type="spellEnd"/>
       <w:r>
+        <w:rPr>
+          <w:sz w:val="21"/>
+          <w:szCs w:val="21"/>
+        </w:rPr>
         <w:t xml:space="preserve"> or</w:t>
       </w:r>
     </w:p>
@@ -2254,11 +3509,23 @@
           <w:ilvl w:val="0"/>
           <w:numId w:val="4"/>
         </w:numPr>
-      </w:pPr>
-      <w:r>
+        <w:rPr>
+          <w:sz w:val="21"/>
+          <w:szCs w:val="21"/>
+        </w:rPr>
+      </w:pPr>
+      <w:r>
+        <w:rPr>
+          <w:sz w:val="21"/>
+          <w:szCs w:val="21"/>
+        </w:rPr>
         <w:t>Backend Developer – Junior Level</w:t>
       </w:r>
       <w:r>
+        <w:rPr>
+          <w:sz w:val="21"/>
+          <w:szCs w:val="21"/>
+        </w:rPr>
         <w:t xml:space="preserve"> or</w:t>
       </w:r>
     </w:p>
@@ -2269,28 +3536,69 @@
           <w:ilvl w:val="0"/>
           <w:numId w:val="4"/>
         </w:numPr>
-      </w:pPr>
-      <w:r>
+        <w:rPr>
+          <w:sz w:val="21"/>
+          <w:szCs w:val="21"/>
+        </w:rPr>
+      </w:pPr>
+      <w:r>
+        <w:rPr>
+          <w:sz w:val="21"/>
+          <w:szCs w:val="21"/>
+        </w:rPr>
         <w:t>Full Stack Developer – Junior/</w:t>
       </w:r>
       <w:proofErr w:type="spellStart"/>
       <w:r>
+        <w:rPr>
+          <w:sz w:val="21"/>
+          <w:szCs w:val="21"/>
+        </w:rPr>
         <w:t>Mid Level</w:t>
       </w:r>
       <w:proofErr w:type="spellEnd"/>
       <w:r>
+        <w:rPr>
+          <w:sz w:val="21"/>
+          <w:szCs w:val="21"/>
+        </w:rPr>
         <w:t xml:space="preserve"> or</w:t>
       </w:r>
     </w:p>
-    <w:p/>
     <w:p>
-      <w:r>
+      <w:pPr>
+        <w:rPr>
+          <w:sz w:val="21"/>
+          <w:szCs w:val="21"/>
+        </w:rPr>
+      </w:pPr>
+    </w:p>
+    <w:p>
+      <w:pPr>
+        <w:rPr>
+          <w:sz w:val="21"/>
+          <w:szCs w:val="21"/>
+        </w:rPr>
+      </w:pPr>
+      <w:r>
+        <w:rPr>
+          <w:sz w:val="21"/>
+          <w:szCs w:val="21"/>
+        </w:rPr>
         <w:t>Interview/</w:t>
       </w:r>
       <w:r>
+        <w:rPr>
+          <w:sz w:val="21"/>
+          <w:szCs w:val="21"/>
+        </w:rPr>
         <w:t>Employment</w:t>
       </w:r>
       <w:r>
+        <w:rPr>
+          <w:sz w:val="21"/>
+          <w:szCs w:val="21"/>
+        </w:rPr>
         <w:t>:</w:t>
       </w:r>
     </w:p>
@@ -2301,25 +3609,53 @@
           <w:ilvl w:val="0"/>
           <w:numId w:val="3"/>
         </w:numPr>
-      </w:pPr>
-      <w:r>
+        <w:rPr>
+          <w:sz w:val="21"/>
+          <w:szCs w:val="21"/>
+        </w:rPr>
+      </w:pPr>
+      <w:r>
+        <w:rPr>
+          <w:sz w:val="21"/>
+          <w:szCs w:val="21"/>
+        </w:rPr>
         <w:t xml:space="preserve">Interview </w:t>
       </w:r>
       <w:proofErr w:type="gramStart"/>
       <w:r>
+        <w:rPr>
+          <w:sz w:val="21"/>
+          <w:szCs w:val="21"/>
+        </w:rPr>
         <w:t>2</w:t>
       </w:r>
       <w:r>
+        <w:rPr>
+          <w:sz w:val="21"/>
+          <w:szCs w:val="21"/>
+        </w:rPr>
         <w:t>-</w:t>
       </w:r>
       <w:r>
+        <w:rPr>
+          <w:sz w:val="21"/>
+          <w:szCs w:val="21"/>
+        </w:rPr>
         <w:t>3</w:t>
       </w:r>
       <w:r>
+        <w:rPr>
+          <w:sz w:val="21"/>
+          <w:szCs w:val="21"/>
+        </w:rPr>
         <w:t xml:space="preserve"> day</w:t>
       </w:r>
       <w:proofErr w:type="gramEnd"/>
       <w:r>
+        <w:rPr>
+          <w:sz w:val="21"/>
+          <w:szCs w:val="21"/>
+        </w:rPr>
         <w:t>(s) notice</w:t>
       </w:r>
     </w:p>
@@ -2330,8 +3666,16 @@
           <w:ilvl w:val="0"/>
           <w:numId w:val="3"/>
         </w:numPr>
-      </w:pPr>
-      <w:r>
+        <w:rPr>
+          <w:sz w:val="21"/>
+          <w:szCs w:val="21"/>
+        </w:rPr>
+      </w:pPr>
+      <w:r>
+        <w:rPr>
+          <w:sz w:val="21"/>
+          <w:szCs w:val="21"/>
+        </w:rPr>
         <w:t>Able to start immediately for work from home setup</w:t>
       </w:r>
     </w:p>
@@ -2342,20 +3686,53 @@
           <w:ilvl w:val="0"/>
           <w:numId w:val="3"/>
         </w:numPr>
-      </w:pPr>
-      <w:r>
+        <w:rPr>
+          <w:sz w:val="21"/>
+          <w:szCs w:val="21"/>
+        </w:rPr>
+      </w:pPr>
+      <w:r>
+        <w:rPr>
+          <w:sz w:val="21"/>
+          <w:szCs w:val="21"/>
+        </w:rPr>
         <w:t>Able to start 1 week notice</w:t>
       </w:r>
       <w:r>
+        <w:rPr>
+          <w:sz w:val="21"/>
+          <w:szCs w:val="21"/>
+        </w:rPr>
         <w:t xml:space="preserve"> hybrid</w:t>
       </w:r>
       <w:r>
+        <w:rPr>
+          <w:sz w:val="21"/>
+          <w:szCs w:val="21"/>
+        </w:rPr>
         <w:t xml:space="preserve"> setup</w:t>
       </w:r>
     </w:p>
-    <w:p/>
     <w:p>
-      <w:r>
+      <w:pPr>
+        <w:rPr>
+          <w:sz w:val="21"/>
+          <w:szCs w:val="21"/>
+        </w:rPr>
+      </w:pPr>
+    </w:p>
+    <w:p>
+      <w:pPr>
+        <w:rPr>
+          <w:sz w:val="21"/>
+          <w:szCs w:val="21"/>
+        </w:rPr>
+      </w:pPr>
+      <w:r>
+        <w:rPr>
+          <w:sz w:val="21"/>
+          <w:szCs w:val="21"/>
+        </w:rPr>
         <w:t>Preferred Setup:</w:t>
       </w:r>
     </w:p>
@@ -2366,20 +3743,44 @@
           <w:ilvl w:val="0"/>
           <w:numId w:val="2"/>
         </w:numPr>
-      </w:pPr>
-      <w:r>
+        <w:rPr>
+          <w:sz w:val="21"/>
+          <w:szCs w:val="21"/>
+        </w:rPr>
+      </w:pPr>
+      <w:r>
+        <w:rPr>
+          <w:sz w:val="21"/>
+          <w:szCs w:val="21"/>
+        </w:rPr>
         <w:t>Work from Home (</w:t>
       </w:r>
       <w:r>
+        <w:rPr>
+          <w:sz w:val="21"/>
+          <w:szCs w:val="21"/>
+        </w:rPr>
         <w:t>Wi-Fi</w:t>
       </w:r>
       <w:r>
+        <w:rPr>
+          <w:sz w:val="21"/>
+          <w:szCs w:val="21"/>
+        </w:rPr>
         <w:t xml:space="preserve"> CONVERGE, Backup1 PLDT Prepaid </w:t>
       </w:r>
       <w:r>
+        <w:rPr>
+          <w:sz w:val="21"/>
+          <w:szCs w:val="21"/>
+        </w:rPr>
         <w:t>Wi-Fi</w:t>
       </w:r>
       <w:r>
+        <w:rPr>
+          <w:sz w:val="21"/>
+          <w:szCs w:val="21"/>
+        </w:rPr>
         <w:t>, Backup2 5G Mobile Data)</w:t>
       </w:r>
     </w:p>
@@ -2390,16 +3791,38 @@
           <w:ilvl w:val="0"/>
           <w:numId w:val="2"/>
         </w:numPr>
-      </w:pPr>
-      <w:r>
+        <w:rPr>
+          <w:sz w:val="21"/>
+          <w:szCs w:val="21"/>
+        </w:rPr>
+      </w:pPr>
+      <w:r>
+        <w:rPr>
+          <w:sz w:val="21"/>
+          <w:szCs w:val="21"/>
+        </w:rPr>
         <w:t>Owned laptop, desktop computer, printer</w:t>
       </w:r>
       <w:r>
+        <w:rPr>
+          <w:sz w:val="21"/>
+          <w:szCs w:val="21"/>
+        </w:rPr>
         <w:t xml:space="preserve"> / company-provided laptop</w:t>
       </w:r>
     </w:p>
     <w:p>
-      <w:r>
+      <w:pPr>
+        <w:rPr>
+          <w:sz w:val="21"/>
+          <w:szCs w:val="21"/>
+        </w:rPr>
+      </w:pPr>
+      <w:r>
+        <w:rPr>
+          <w:sz w:val="21"/>
+          <w:szCs w:val="21"/>
+        </w:rPr>
         <w:t>OR</w:t>
       </w:r>
     </w:p>
@@ -2410,8 +3833,16 @@
           <w:ilvl w:val="0"/>
           <w:numId w:val="2"/>
         </w:numPr>
-      </w:pPr>
-      <w:r>
+        <w:rPr>
+          <w:sz w:val="21"/>
+          <w:szCs w:val="21"/>
+        </w:rPr>
+      </w:pPr>
+      <w:r>
+        <w:rPr>
+          <w:sz w:val="21"/>
+          <w:szCs w:val="21"/>
+        </w:rPr>
         <w:t>Hybrid Setup work from home, once a week or twice a month on-site</w:t>
       </w:r>
     </w:p>
@@ -2422,11 +3853,20 @@
           <w:ilvl w:val="0"/>
           <w:numId w:val="2"/>
         </w:numPr>
-      </w:pPr>
-      <w:r>
+        <w:rPr>
+          <w:sz w:val="21"/>
+          <w:szCs w:val="21"/>
+        </w:rPr>
+      </w:pPr>
+      <w:r>
+        <w:rPr>
+          <w:sz w:val="21"/>
+          <w:szCs w:val="21"/>
+        </w:rPr>
         <w:t>Quezon City/Pasay/Makati office locations</w:t>
       </w:r>
     </w:p>
+    <w:bookmarkEnd w:id="0"/>
     <w:p>
       <w:pPr>
         <w:pStyle w:val="ListParagraph"/>

</xml_diff>